<commit_message>
update ReadMe, Change Log
</commit_message>
<xml_diff>
--- a/question.docx
+++ b/question.docx
@@ -13,8 +13,39 @@
         <w:t>self-quiz and self-answer</w:t>
       </w:r>
       <w:r>
-        <w:t>, I had tried but hard to find a proper answer by myself.</w:t>
-      </w:r>
+        <w:t>.</w:t>
+      </w:r>
+      <w:r>
+        <w:t xml:space="preserve"> I had tried but hard to find a proper answer by myself.</w:t>
+      </w:r>
+      <w:r>
+        <w:t xml:space="preserve"> So, this is why I post on reddit.</w:t>
+      </w:r>
+    </w:p>
+    <w:p>
+      <w:r>
+        <w:t xml:space="preserve">In order to let </w:t>
+      </w:r>
+      <w:proofErr w:type="gramStart"/>
+      <w:r>
+        <w:t>everyone</w:t>
+      </w:r>
+      <w:proofErr w:type="gramEnd"/>
+      <w:r>
+        <w:t xml:space="preserve"> try your method easily. I provide MATLAB code below.</w:t>
+      </w:r>
+    </w:p>
+    <w:p>
+      <w:r>
+        <w:t>https://github.com/Eremes1641/reddit_Kalman_filter_question</w:t>
+      </w:r>
+    </w:p>
+    <w:p>
+      <w:pPr>
+        <w:rPr>
+          <w:rFonts w:hint="eastAsia"/>
+        </w:rPr>
+      </w:pPr>
     </w:p>
     <w:p>
       <w:r>
@@ -32,12 +63,41 @@
         <w:t xml:space="preserve">he question 2 is discuss the model </w:t>
       </w:r>
       <w:r>
-        <w:t xml:space="preserve">type. </w:t>
-      </w:r>
-    </w:p>
-    <w:p>
-      <w:r>
-        <w:t>The question 3 is opening question, I hope you could share your experiment that use Kalman filter in real word.</w:t>
+        <w:t>type.</w:t>
+      </w:r>
+    </w:p>
+    <w:p>
+      <w:r>
+        <w:t>The question 3 is opening question, I hope you could share your experiment that use Kalman filter</w:t>
+      </w:r>
+      <w:r>
+        <w:rPr>
+          <w:rFonts w:hint="eastAsia"/>
+        </w:rPr>
+        <w:t xml:space="preserve"> (</w:t>
+      </w:r>
+      <w:proofErr w:type="gramStart"/>
+      <w:r>
+        <w:rPr>
+          <w:rFonts w:hint="eastAsia"/>
+        </w:rPr>
+        <w:t>o</w:t>
+      </w:r>
+      <w:r>
+        <w:t>ther</w:t>
+      </w:r>
+      <w:proofErr w:type="gramEnd"/>
+      <w:r>
+        <w:t xml:space="preserve"> observer is also acceptable, like SMO</w:t>
+      </w:r>
+      <w:r>
+        <w:rPr>
+          <w:rFonts w:hint="eastAsia"/>
+        </w:rPr>
+        <w:t>)</w:t>
+      </w:r>
+      <w:r>
+        <w:t>.</w:t>
       </w:r>
     </w:p>
     <w:p/>
@@ -45,10 +105,11 @@
       <w:r>
         <w:t>Quetion1</w:t>
       </w:r>
-    </w:p>
-    <w:p>
-      <w:r>
-        <w:t>If the system is simple enough, is the Kalman filter a good choice instead of difference with low pass filter method?</w:t>
+      <w:r>
+        <w:t>,</w:t>
+      </w:r>
+      <w:r>
+        <w:t xml:space="preserve"> is the Kalman filter a good choice instead of difference with low pass filter method?</w:t>
       </w:r>
     </w:p>
     <w:p>
@@ -835,6 +896,7 @@
         <w:rPr>
           <w:rFonts w:hint="eastAsia"/>
         </w:rPr>
+        <w:lastRenderedPageBreak/>
         <w:t xml:space="preserve"> </w:t>
       </w:r>
       <w:r>
@@ -849,11 +911,7 @@
         <w:t xml:space="preserve"> </w:t>
       </w:r>
       <w:r>
-        <w:t xml:space="preserve">   (I had tried to use the variance of measurement noise, but that just provide a </w:t>
-      </w:r>
-      <w:r>
-        <w:lastRenderedPageBreak/>
-        <w:t>start point for tuning)</w:t>
+        <w:t xml:space="preserve">   (I had tried to use the variance of measurement noise, but that just provide a start point for tuning)</w:t>
       </w:r>
     </w:p>
     <w:p>
@@ -896,7 +954,13 @@
     </w:p>
     <w:p>
       <w:r>
-        <w:t xml:space="preserve">You might think the model at quetion1 didn’t scribe the true system </w:t>
+        <w:t xml:space="preserve">You might think the model at quetion1 didn’t </w:t>
+      </w:r>
+      <w:r>
+        <w:t>de</w:t>
+      </w:r>
+      <w:r>
+        <w:t xml:space="preserve">scribe the true system </w:t>
       </w:r>
       <w:r>
         <w:t>properly</w:t>
@@ -2705,13 +2769,16 @@
       </w:r>
       <w:proofErr w:type="spellEnd"/>
       <w:r>
-        <w:t xml:space="preserve"> is also not a const. value because the model is not true system and affected by nonlinear term and so on…</w:t>
+        <w:t xml:space="preserve"> is also not a const. value because the model is not true system and affected </w:t>
+      </w:r>
+      <w:r>
+        <w:lastRenderedPageBreak/>
+        <w:t>by nonlinear term and so on…</w:t>
       </w:r>
     </w:p>
     <w:p/>
     <w:p>
       <w:r>
-        <w:lastRenderedPageBreak/>
         <w:t>Method5, put everything in measurement matrix</w:t>
       </w:r>
     </w:p>
@@ -4228,7 +4295,13 @@
         <w:t xml:space="preserve"> that I know</w:t>
       </w:r>
       <w:r>
-        <w:t xml:space="preserve"> could include u (input value) and a (acceleration) at </w:t>
+        <w:t xml:space="preserve"> could include u (</w:t>
+      </w:r>
+      <w:r>
+        <w:t>control effort</w:t>
+      </w:r>
+      <w:r>
+        <w:t xml:space="preserve">) and a (acceleration) at </w:t>
       </w:r>
       <w:r>
         <w:t>a same time.</w:t>
@@ -4442,6 +4515,7 @@
     <w:p/>
     <w:p>
       <w:r>
+        <w:lastRenderedPageBreak/>
         <w:t>Those let me want to know why people like Kalman filter, when to use KF, why to use KF, how to use KF.</w:t>
       </w:r>
     </w:p>
@@ -5648,4 +5722,16 @@
     </a:ext>
   </a:extLst>
 </a:theme>
+</file>
+
+<file path=customXml/item1.xml><?xml version="1.0" encoding="utf-8"?>
+<b:Sources xmlns:b="http://schemas.openxmlformats.org/officeDocument/2006/bibliography" xmlns="http://schemas.openxmlformats.org/officeDocument/2006/bibliography" SelectedStyle="\APASixthEditionOfficeOnline.xsl" StyleName="APA" Version="6"/>
+</file>
+
+<file path=customXml/itemProps1.xml><?xml version="1.0" encoding="utf-8"?>
+<ds:datastoreItem xmlns:ds="http://schemas.openxmlformats.org/officeDocument/2006/customXml" ds:itemID="{BC73496B-FC32-4545-A759-D236ED6EC841}">
+  <ds:schemaRefs>
+    <ds:schemaRef ds:uri="http://schemas.openxmlformats.org/officeDocument/2006/bibliography"/>
+  </ds:schemaRefs>
+</ds:datastoreItem>
 </file>
</xml_diff>